<commit_message>
progress update for feb 28
</commit_message>
<xml_diff>
--- a/progress.docx
+++ b/progress.docx
@@ -237,9 +237,1147 @@
           <w:lang w:val="en-US"/>
         </w:rPr>
       </w:pPr>
-    </w:p>
-    <w:p>
-      <w:pPr>
+      <w:r>
+        <w:rPr>
+          <w:b/>
+          <w:bCs/>
+          <w:lang w:val="en-US"/>
+        </w:rPr>
+        <w:t>Tuesday, February 18, 2025</w:t>
+      </w:r>
+    </w:p>
+    <w:p>
+      <w:pPr>
+        <w:pStyle w:val="ListParagraph"/>
+        <w:numPr>
+          <w:ilvl w:val="0"/>
+          <w:numId w:val="1"/>
+        </w:numPr>
+        <w:rPr>
+          <w:lang w:val="en-US"/>
+        </w:rPr>
+      </w:pPr>
+      <w:r>
+        <w:rPr>
+          <w:lang w:val="en-US"/>
+        </w:rPr>
+        <w:t xml:space="preserve">Added “Skor </w:t>
+      </w:r>
+      <w:r>
+        <w:rPr>
+          <w:i/>
+          <w:iCs/>
+          <w:lang w:val="en-US"/>
+        </w:rPr>
+        <w:t xml:space="preserve">Padang </w:t>
+      </w:r>
+      <w:proofErr w:type="spellStart"/>
+      <w:r>
+        <w:rPr>
+          <w:i/>
+          <w:iCs/>
+          <w:lang w:val="en-US"/>
+        </w:rPr>
+        <w:t>Lamun</w:t>
+      </w:r>
+      <w:proofErr w:type="spellEnd"/>
+      <w:r>
+        <w:rPr>
+          <w:lang w:val="en-US"/>
+        </w:rPr>
+        <w:t xml:space="preserve">” information to the </w:t>
+      </w:r>
+      <w:proofErr w:type="spellStart"/>
+      <w:r>
+        <w:rPr>
+          <w:lang w:val="en-US"/>
+        </w:rPr>
+        <w:t>Indeks</w:t>
+      </w:r>
+      <w:proofErr w:type="spellEnd"/>
+      <w:r>
+        <w:rPr>
+          <w:lang w:val="en-US"/>
+        </w:rPr>
+        <w:t xml:space="preserve"> formula</w:t>
+      </w:r>
+    </w:p>
+    <w:p>
+      <w:pPr>
+        <w:pStyle w:val="ListParagraph"/>
+        <w:numPr>
+          <w:ilvl w:val="0"/>
+          <w:numId w:val="1"/>
+        </w:numPr>
+        <w:rPr>
+          <w:lang w:val="en-US"/>
+        </w:rPr>
+      </w:pPr>
+      <w:r>
+        <w:rPr>
+          <w:lang w:val="en-US"/>
+        </w:rPr>
+        <w:t>Changed all score values from 1-4 to 0-3 to match previous risk assessment examples + represent scores that demonstrate zero risk</w:t>
+      </w:r>
+    </w:p>
+    <w:p>
+      <w:pPr>
+        <w:pStyle w:val="ListParagraph"/>
+        <w:numPr>
+          <w:ilvl w:val="0"/>
+          <w:numId w:val="1"/>
+        </w:numPr>
+        <w:rPr>
+          <w:lang w:val="en-US"/>
+        </w:rPr>
+      </w:pPr>
+      <w:r>
+        <w:rPr>
+          <w:lang w:val="en-US"/>
+        </w:rPr>
+        <w:t xml:space="preserve">Started </w:t>
+      </w:r>
+      <w:proofErr w:type="spellStart"/>
+      <w:r>
+        <w:rPr>
+          <w:lang w:val="en-US"/>
+        </w:rPr>
+        <w:t>indeks</w:t>
+      </w:r>
+      <w:proofErr w:type="spellEnd"/>
+      <w:r>
+        <w:rPr>
+          <w:lang w:val="en-US"/>
+        </w:rPr>
+        <w:t xml:space="preserve"> calculation and calculated </w:t>
+      </w:r>
+      <w:proofErr w:type="spellStart"/>
+      <w:r>
+        <w:rPr>
+          <w:lang w:val="en-US"/>
+        </w:rPr>
+        <w:t>Indeks</w:t>
+      </w:r>
+      <w:proofErr w:type="spellEnd"/>
+      <w:r>
+        <w:rPr>
+          <w:lang w:val="en-US"/>
+        </w:rPr>
+        <w:t xml:space="preserve"> </w:t>
+      </w:r>
+      <w:proofErr w:type="spellStart"/>
+      <w:r>
+        <w:rPr>
+          <w:lang w:val="en-US"/>
+        </w:rPr>
+        <w:t>Lingkungan</w:t>
+      </w:r>
+      <w:proofErr w:type="spellEnd"/>
+      <w:r>
+        <w:rPr>
+          <w:lang w:val="en-US"/>
+        </w:rPr>
+        <w:t xml:space="preserve"> Hidup</w:t>
+      </w:r>
+    </w:p>
+    <w:p>
+      <w:pPr>
+        <w:pStyle w:val="ListParagraph"/>
+        <w:numPr>
+          <w:ilvl w:val="0"/>
+          <w:numId w:val="1"/>
+        </w:numPr>
+        <w:rPr>
+          <w:lang w:val="en-US"/>
+        </w:rPr>
+      </w:pPr>
+      <w:r>
+        <w:rPr>
+          <w:lang w:val="en-US"/>
+        </w:rPr>
+        <w:t xml:space="preserve">Started calculating </w:t>
+      </w:r>
+      <w:proofErr w:type="spellStart"/>
+      <w:r>
+        <w:rPr>
+          <w:lang w:val="en-US"/>
+        </w:rPr>
+        <w:t>indeks</w:t>
+      </w:r>
+      <w:proofErr w:type="spellEnd"/>
+      <w:r>
+        <w:rPr>
+          <w:lang w:val="en-US"/>
+        </w:rPr>
+        <w:t xml:space="preserve"> </w:t>
+      </w:r>
+      <w:proofErr w:type="spellStart"/>
+      <w:r>
+        <w:rPr>
+          <w:lang w:val="en-US"/>
+        </w:rPr>
+        <w:t>kerawanan</w:t>
+      </w:r>
+      <w:proofErr w:type="spellEnd"/>
+      <w:r>
+        <w:rPr>
+          <w:lang w:val="en-US"/>
+        </w:rPr>
+        <w:t xml:space="preserve"> using natural disaster victim data; have not yet added/extrapolated data for 4 new Papuan provinces </w:t>
+      </w:r>
+      <w:r>
+        <w:rPr>
+          <w:lang w:val="en-US"/>
+        </w:rPr>
+        <w:t>that didn’t exist in some of the data collection years</w:t>
+      </w:r>
+    </w:p>
+    <w:p>
+      <w:pPr>
+        <w:rPr>
+          <w:b/>
+          <w:bCs/>
+          <w:lang w:val="en-US"/>
+        </w:rPr>
+      </w:pPr>
+      <w:r>
+        <w:rPr>
+          <w:b/>
+          <w:bCs/>
+          <w:lang w:val="en-US"/>
+        </w:rPr>
+        <w:t>Wednesday, February 19, 2025</w:t>
+      </w:r>
+    </w:p>
+    <w:p>
+      <w:pPr>
+        <w:pStyle w:val="ListParagraph"/>
+        <w:numPr>
+          <w:ilvl w:val="0"/>
+          <w:numId w:val="1"/>
+        </w:numPr>
+        <w:rPr>
+          <w:lang w:val="en-US"/>
+        </w:rPr>
+      </w:pPr>
+      <w:r>
+        <w:rPr>
+          <w:lang w:val="en-US"/>
+        </w:rPr>
+        <w:t xml:space="preserve">Calculated </w:t>
+      </w:r>
+      <w:proofErr w:type="spellStart"/>
+      <w:r>
+        <w:rPr>
+          <w:lang w:val="en-US"/>
+        </w:rPr>
+        <w:t>Indeks</w:t>
+      </w:r>
+      <w:proofErr w:type="spellEnd"/>
+      <w:r>
+        <w:rPr>
+          <w:lang w:val="en-US"/>
+        </w:rPr>
+        <w:t xml:space="preserve"> </w:t>
+      </w:r>
+      <w:proofErr w:type="spellStart"/>
+      <w:r>
+        <w:rPr>
+          <w:lang w:val="en-US"/>
+        </w:rPr>
+        <w:t>Kerawanan</w:t>
+      </w:r>
+      <w:proofErr w:type="spellEnd"/>
+      <w:r>
+        <w:rPr>
+          <w:lang w:val="en-US"/>
+        </w:rPr>
+        <w:t xml:space="preserve"> based on number of natural disaster victims</w:t>
+      </w:r>
+    </w:p>
+    <w:p>
+      <w:pPr>
+        <w:pStyle w:val="ListParagraph"/>
+        <w:numPr>
+          <w:ilvl w:val="0"/>
+          <w:numId w:val="1"/>
+        </w:numPr>
+        <w:rPr>
+          <w:lang w:val="en-US"/>
+        </w:rPr>
+      </w:pPr>
+      <w:r>
+        <w:rPr>
+          <w:lang w:val="en-US"/>
+        </w:rPr>
+        <w:t xml:space="preserve">Added and calculated </w:t>
+      </w:r>
+      <w:proofErr w:type="spellStart"/>
+      <w:r>
+        <w:rPr>
+          <w:lang w:val="en-US"/>
+        </w:rPr>
+        <w:t>Indeks</w:t>
+      </w:r>
+      <w:proofErr w:type="spellEnd"/>
+      <w:r>
+        <w:rPr>
+          <w:lang w:val="en-US"/>
+        </w:rPr>
+        <w:t xml:space="preserve"> </w:t>
+      </w:r>
+      <w:proofErr w:type="spellStart"/>
+      <w:r>
+        <w:rPr>
+          <w:lang w:val="en-US"/>
+        </w:rPr>
+        <w:t>Provinsi</w:t>
+      </w:r>
+      <w:proofErr w:type="spellEnd"/>
+      <w:r>
+        <w:rPr>
+          <w:lang w:val="en-US"/>
+        </w:rPr>
+        <w:t xml:space="preserve"> </w:t>
+      </w:r>
+      <w:proofErr w:type="spellStart"/>
+      <w:r>
+        <w:rPr>
+          <w:lang w:val="en-US"/>
+        </w:rPr>
+        <w:t>Membangun</w:t>
+      </w:r>
+      <w:proofErr w:type="spellEnd"/>
+      <w:r>
+        <w:rPr>
+          <w:lang w:val="en-US"/>
+        </w:rPr>
+        <w:t xml:space="preserve"> based on </w:t>
+      </w:r>
+      <w:proofErr w:type="spellStart"/>
+      <w:r>
+        <w:rPr>
+          <w:lang w:val="en-US"/>
+        </w:rPr>
+        <w:t>Indeks</w:t>
+      </w:r>
+      <w:proofErr w:type="spellEnd"/>
+      <w:r>
+        <w:rPr>
+          <w:lang w:val="en-US"/>
+        </w:rPr>
+        <w:t xml:space="preserve"> Desa </w:t>
+      </w:r>
+      <w:proofErr w:type="spellStart"/>
+      <w:r>
+        <w:rPr>
+          <w:lang w:val="en-US"/>
+        </w:rPr>
+        <w:t>Membangun</w:t>
+      </w:r>
+      <w:proofErr w:type="spellEnd"/>
+      <w:r>
+        <w:rPr>
+          <w:lang w:val="en-US"/>
+        </w:rPr>
+        <w:t xml:space="preserve"> data</w:t>
+      </w:r>
+    </w:p>
+    <w:p>
+      <w:pPr>
+        <w:pStyle w:val="ListParagraph"/>
+        <w:numPr>
+          <w:ilvl w:val="0"/>
+          <w:numId w:val="1"/>
+        </w:numPr>
+        <w:rPr>
+          <w:lang w:val="en-US"/>
+        </w:rPr>
+      </w:pPr>
+      <w:r>
+        <w:rPr>
+          <w:lang w:val="en-US"/>
+        </w:rPr>
+        <w:t xml:space="preserve">Removed </w:t>
+      </w:r>
+      <w:proofErr w:type="spellStart"/>
+      <w:r>
+        <w:rPr>
+          <w:lang w:val="en-US"/>
+        </w:rPr>
+        <w:t>Indeks</w:t>
+      </w:r>
+      <w:proofErr w:type="spellEnd"/>
+      <w:r>
+        <w:rPr>
+          <w:lang w:val="en-US"/>
+        </w:rPr>
+        <w:t xml:space="preserve"> Tata Kelola + Ekonomi from final </w:t>
+      </w:r>
+      <w:proofErr w:type="spellStart"/>
+      <w:r>
+        <w:rPr>
+          <w:lang w:val="en-US"/>
+        </w:rPr>
+        <w:t>Indeks</w:t>
+      </w:r>
+      <w:proofErr w:type="spellEnd"/>
+      <w:r>
+        <w:rPr>
+          <w:lang w:val="en-US"/>
+        </w:rPr>
+        <w:t xml:space="preserve"> because economic resilience is already measured in the </w:t>
+      </w:r>
+      <w:proofErr w:type="spellStart"/>
+      <w:r>
+        <w:rPr>
+          <w:lang w:val="en-US"/>
+        </w:rPr>
+        <w:t>Indeks</w:t>
+      </w:r>
+      <w:proofErr w:type="spellEnd"/>
+      <w:r>
+        <w:rPr>
+          <w:lang w:val="en-US"/>
+        </w:rPr>
+        <w:t xml:space="preserve"> Desa </w:t>
+      </w:r>
+      <w:proofErr w:type="spellStart"/>
+      <w:r>
+        <w:rPr>
+          <w:lang w:val="en-US"/>
+        </w:rPr>
+        <w:t>Membangun</w:t>
+      </w:r>
+      <w:proofErr w:type="spellEnd"/>
+      <w:r>
+        <w:rPr>
+          <w:lang w:val="en-US"/>
+        </w:rPr>
+        <w:t xml:space="preserve">, and the </w:t>
+      </w:r>
+      <w:proofErr w:type="gramStart"/>
+      <w:r>
+        <w:rPr>
+          <w:lang w:val="en-US"/>
+        </w:rPr>
+        <w:t>two governance</w:t>
+      </w:r>
+      <w:proofErr w:type="gramEnd"/>
+      <w:r>
+        <w:rPr>
+          <w:lang w:val="en-US"/>
+        </w:rPr>
+        <w:t xml:space="preserve"> metrics did not seem important or useful for this assessment</w:t>
+      </w:r>
+    </w:p>
+    <w:p>
+      <w:pPr>
+        <w:pStyle w:val="ListParagraph"/>
+        <w:numPr>
+          <w:ilvl w:val="0"/>
+          <w:numId w:val="1"/>
+        </w:numPr>
+        <w:rPr>
+          <w:lang w:val="en-US"/>
+        </w:rPr>
+      </w:pPr>
+      <w:r>
+        <w:rPr>
+          <w:lang w:val="en-US"/>
+        </w:rPr>
+        <w:t xml:space="preserve">Created sheet in YPI Data spreadsheet for final assessment calculations, already includes </w:t>
+      </w:r>
+      <w:proofErr w:type="spellStart"/>
+      <w:r>
+        <w:rPr>
+          <w:lang w:val="en-US"/>
+        </w:rPr>
+        <w:t>Indeks</w:t>
+      </w:r>
+      <w:proofErr w:type="spellEnd"/>
+      <w:r>
+        <w:rPr>
+          <w:lang w:val="en-US"/>
+        </w:rPr>
+        <w:t xml:space="preserve"> </w:t>
+      </w:r>
+      <w:proofErr w:type="spellStart"/>
+      <w:r>
+        <w:rPr>
+          <w:lang w:val="en-US"/>
+        </w:rPr>
+        <w:t>Lingkungan</w:t>
+      </w:r>
+      <w:proofErr w:type="spellEnd"/>
+      <w:r>
+        <w:rPr>
+          <w:lang w:val="en-US"/>
+        </w:rPr>
+        <w:t xml:space="preserve"> Hidup, </w:t>
+      </w:r>
+      <w:proofErr w:type="spellStart"/>
+      <w:r>
+        <w:rPr>
+          <w:lang w:val="en-US"/>
+        </w:rPr>
+        <w:t>Indeks</w:t>
+      </w:r>
+      <w:proofErr w:type="spellEnd"/>
+      <w:r>
+        <w:rPr>
+          <w:lang w:val="en-US"/>
+        </w:rPr>
+        <w:t xml:space="preserve"> </w:t>
+      </w:r>
+      <w:proofErr w:type="spellStart"/>
+      <w:r>
+        <w:rPr>
+          <w:lang w:val="en-US"/>
+        </w:rPr>
+        <w:t>Kerawanan</w:t>
+      </w:r>
+      <w:proofErr w:type="spellEnd"/>
+      <w:r>
+        <w:rPr>
+          <w:lang w:val="en-US"/>
+        </w:rPr>
+        <w:t xml:space="preserve">, and </w:t>
+      </w:r>
+      <w:proofErr w:type="spellStart"/>
+      <w:r>
+        <w:rPr>
+          <w:lang w:val="en-US"/>
+        </w:rPr>
+        <w:t>Indeks</w:t>
+      </w:r>
+      <w:proofErr w:type="spellEnd"/>
+      <w:r>
+        <w:rPr>
+          <w:lang w:val="en-US"/>
+        </w:rPr>
+        <w:t xml:space="preserve"> </w:t>
+      </w:r>
+      <w:proofErr w:type="spellStart"/>
+      <w:r>
+        <w:rPr>
+          <w:lang w:val="en-US"/>
+        </w:rPr>
+        <w:t>Provinsi</w:t>
+      </w:r>
+      <w:proofErr w:type="spellEnd"/>
+      <w:r>
+        <w:rPr>
+          <w:lang w:val="en-US"/>
+        </w:rPr>
+        <w:t xml:space="preserve"> </w:t>
+      </w:r>
+      <w:proofErr w:type="spellStart"/>
+      <w:r>
+        <w:rPr>
+          <w:lang w:val="en-US"/>
+        </w:rPr>
+        <w:t>Membangun</w:t>
+      </w:r>
+      <w:proofErr w:type="spellEnd"/>
+    </w:p>
+    <w:p>
+      <w:pPr>
+        <w:pStyle w:val="ListParagraph"/>
+        <w:numPr>
+          <w:ilvl w:val="0"/>
+          <w:numId w:val="1"/>
+        </w:numPr>
+        <w:rPr>
+          <w:lang w:val="en-US"/>
+        </w:rPr>
+      </w:pPr>
+      <w:r>
+        <w:rPr>
+          <w:lang w:val="en-US"/>
+        </w:rPr>
+        <w:t>Started looking into using shapefile to introduce spatial data for the assessment</w:t>
+      </w:r>
+    </w:p>
+    <w:p>
+      <w:pPr>
+        <w:rPr>
+          <w:b/>
+          <w:bCs/>
+          <w:lang w:val="en-US"/>
+        </w:rPr>
+      </w:pPr>
+      <w:r>
+        <w:rPr>
+          <w:b/>
+          <w:bCs/>
+          <w:lang w:val="en-US"/>
+        </w:rPr>
+        <w:t>Thursday, February 20, 2025</w:t>
+      </w:r>
+    </w:p>
+    <w:p>
+      <w:pPr>
+        <w:pStyle w:val="ListParagraph"/>
+        <w:numPr>
+          <w:ilvl w:val="0"/>
+          <w:numId w:val="1"/>
+        </w:numPr>
+        <w:rPr>
+          <w:lang w:val="en-US"/>
+        </w:rPr>
+      </w:pPr>
+      <w:r>
+        <w:rPr>
+          <w:lang w:val="en-US"/>
+        </w:rPr>
+        <w:t>Sick day</w:t>
+      </w:r>
+    </w:p>
+    <w:p>
+      <w:pPr>
+        <w:rPr>
+          <w:b/>
+          <w:bCs/>
+          <w:lang w:val="en-US"/>
+        </w:rPr>
+      </w:pPr>
+      <w:r>
+        <w:rPr>
+          <w:b/>
+          <w:bCs/>
+          <w:lang w:val="en-US"/>
+        </w:rPr>
+        <w:t>Friday, February 21, 2025</w:t>
+      </w:r>
+    </w:p>
+    <w:p>
+      <w:pPr>
+        <w:pStyle w:val="ListParagraph"/>
+        <w:numPr>
+          <w:ilvl w:val="0"/>
+          <w:numId w:val="1"/>
+        </w:numPr>
+        <w:rPr>
+          <w:lang w:val="en-US"/>
+        </w:rPr>
+      </w:pPr>
+      <w:r>
+        <w:rPr>
+          <w:lang w:val="en-US"/>
+        </w:rPr>
+        <w:t>Sick day</w:t>
+      </w:r>
+    </w:p>
+    <w:p>
+      <w:pPr>
+        <w:rPr>
+          <w:lang w:val="en-US"/>
+        </w:rPr>
+      </w:pPr>
+      <w:r>
+        <w:rPr>
+          <w:b/>
+          <w:bCs/>
+          <w:lang w:val="en-US"/>
+        </w:rPr>
+        <w:t>Monday, February 24, 2025</w:t>
+      </w:r>
+    </w:p>
+    <w:p>
+      <w:pPr>
+        <w:pStyle w:val="ListParagraph"/>
+        <w:numPr>
+          <w:ilvl w:val="0"/>
+          <w:numId w:val="1"/>
+        </w:numPr>
+        <w:rPr>
+          <w:lang w:val="en-US"/>
+        </w:rPr>
+      </w:pPr>
+      <w:r>
+        <w:rPr>
+          <w:lang w:val="en-US"/>
+        </w:rPr>
+        <w:t>On “YPI Data” spreadsheet, labeled provinces that were not missing any data for initial risk assessment</w:t>
+      </w:r>
+    </w:p>
+    <w:p>
+      <w:pPr>
+        <w:pStyle w:val="ListParagraph"/>
+        <w:numPr>
+          <w:ilvl w:val="0"/>
+          <w:numId w:val="1"/>
+        </w:numPr>
+        <w:rPr>
+          <w:lang w:val="en-US"/>
+        </w:rPr>
+      </w:pPr>
+      <w:r>
+        <w:rPr>
+          <w:lang w:val="en-US"/>
+        </w:rPr>
+        <w:t xml:space="preserve">Read </w:t>
+      </w:r>
+      <w:hyperlink r:id="rId5" w:history="1">
+        <w:r>
+          <w:rPr>
+            <w:rStyle w:val="Hyperlink"/>
+            <w:lang w:val="en-US"/>
+          </w:rPr>
+          <w:t>“The State of the World’s Mangroves 2024” paper</w:t>
+        </w:r>
+      </w:hyperlink>
+      <w:r>
+        <w:rPr>
+          <w:lang w:val="en-US"/>
+        </w:rPr>
+        <w:t xml:space="preserve"> from Global Mangrove Alliance to look for geospatial data. Potential data can be found here:</w:t>
+      </w:r>
+    </w:p>
+    <w:p>
+      <w:pPr>
+        <w:pStyle w:val="ListParagraph"/>
+        <w:numPr>
+          <w:ilvl w:val="1"/>
+          <w:numId w:val="1"/>
+        </w:numPr>
+        <w:rPr>
+          <w:lang w:val="en-US"/>
+        </w:rPr>
+      </w:pPr>
+      <w:hyperlink r:id="rId6" w:history="1">
+        <w:r>
+          <w:rPr>
+            <w:rStyle w:val="Hyperlink"/>
+            <w:lang w:val="en-US"/>
+          </w:rPr>
+          <w:t xml:space="preserve">A global reanalysis of storm surges and extreme sea levels </w:t>
+        </w:r>
+      </w:hyperlink>
+    </w:p>
+    <w:p>
+      <w:pPr>
+        <w:pStyle w:val="ListParagraph"/>
+        <w:numPr>
+          <w:ilvl w:val="1"/>
+          <w:numId w:val="1"/>
+        </w:numPr>
+        <w:rPr>
+          <w:lang w:val="en-US"/>
+        </w:rPr>
+      </w:pPr>
+      <w:hyperlink r:id="rId7" w:anchor="sec0004" w:history="1">
+        <w:r>
+          <w:rPr>
+            <w:rStyle w:val="Hyperlink"/>
+            <w:lang w:val="en-US"/>
+          </w:rPr>
+          <w:t>Global mangrove soil organic carbon stocks dataset at 30 m resolution for the year 2020 based on spatiotemporal predictive machine learning</w:t>
+        </w:r>
+      </w:hyperlink>
+    </w:p>
+    <w:p>
+      <w:pPr>
+        <w:pStyle w:val="ListParagraph"/>
+        <w:numPr>
+          <w:ilvl w:val="1"/>
+          <w:numId w:val="1"/>
+        </w:numPr>
+        <w:rPr>
+          <w:lang w:val="en-US"/>
+        </w:rPr>
+      </w:pPr>
+      <w:hyperlink r:id="rId8" w:history="1">
+        <w:r>
+          <w:rPr>
+            <w:rStyle w:val="Hyperlink"/>
+            <w:lang w:val="en-US"/>
+          </w:rPr>
+          <w:t>Frontiers | A High-Resolution Global Dataset of Extreme Sea Levels, Tides, and Storm Surges, Including Future Projections</w:t>
+        </w:r>
+      </w:hyperlink>
+    </w:p>
+    <w:p>
+      <w:pPr>
+        <w:pStyle w:val="ListParagraph"/>
+        <w:numPr>
+          <w:ilvl w:val="1"/>
+          <w:numId w:val="1"/>
+        </w:numPr>
+        <w:rPr>
+          <w:lang w:val="en-US"/>
+        </w:rPr>
+      </w:pPr>
+      <w:hyperlink r:id="rId9" w:history="1">
+        <w:r>
+          <w:rPr>
+            <w:rStyle w:val="Hyperlink"/>
+            <w:lang w:val="en-US"/>
+          </w:rPr>
+          <w:t>Fishers who rely on mangroves: Modelling and mapping the global intensity of mangrove-associated fisheries - ScienceDirect</w:t>
+        </w:r>
+      </w:hyperlink>
+    </w:p>
+    <w:p>
+      <w:pPr>
+        <w:pStyle w:val="ListParagraph"/>
+        <w:numPr>
+          <w:ilvl w:val="0"/>
+          <w:numId w:val="1"/>
+        </w:numPr>
+        <w:rPr>
+          <w:lang w:val="en-US"/>
+        </w:rPr>
+      </w:pPr>
+      <w:r>
+        <w:rPr>
+          <w:lang w:val="en-US"/>
+        </w:rPr>
+        <w:t xml:space="preserve">Started reading this </w:t>
+      </w:r>
+      <w:hyperlink r:id="rId10" w:history="1">
+        <w:r>
+          <w:rPr>
+            <w:rStyle w:val="Hyperlink"/>
+            <w:lang w:val="en-US"/>
+          </w:rPr>
+          <w:t>blog post</w:t>
+        </w:r>
+      </w:hyperlink>
+      <w:r>
+        <w:rPr>
+          <w:lang w:val="en-US"/>
+        </w:rPr>
+        <w:t xml:space="preserve"> to see how to work with geospatial data</w:t>
+      </w:r>
+    </w:p>
+    <w:p>
+      <w:pPr>
+        <w:rPr>
+          <w:lang w:val="en-US"/>
+        </w:rPr>
+      </w:pPr>
+      <w:r>
+        <w:rPr>
+          <w:b/>
+          <w:bCs/>
+          <w:lang w:val="en-US"/>
+        </w:rPr>
+        <w:t>Tuesday, February 25, 2025</w:t>
+      </w:r>
+    </w:p>
+    <w:p>
+      <w:pPr>
+        <w:pStyle w:val="ListParagraph"/>
+        <w:numPr>
+          <w:ilvl w:val="0"/>
+          <w:numId w:val="1"/>
+        </w:numPr>
+        <w:rPr>
+          <w:lang w:val="en-US"/>
+        </w:rPr>
+      </w:pPr>
+      <w:proofErr w:type="gramStart"/>
+      <w:r>
+        <w:rPr>
+          <w:lang w:val="en-US"/>
+        </w:rPr>
+        <w:t>Did</w:t>
+      </w:r>
+      <w:proofErr w:type="gramEnd"/>
+      <w:r>
+        <w:rPr>
+          <w:lang w:val="en-US"/>
+        </w:rPr>
+        <w:t xml:space="preserve"> not get much work done because watched a student present his dissertation and then had to go to class</w:t>
+      </w:r>
+    </w:p>
+    <w:p>
+      <w:pPr>
+        <w:rPr>
+          <w:lang w:val="en-US"/>
+        </w:rPr>
+      </w:pPr>
+      <w:r>
+        <w:rPr>
+          <w:b/>
+          <w:bCs/>
+          <w:lang w:val="en-US"/>
+        </w:rPr>
+        <w:t>Wednesday, February 26, 2025</w:t>
+      </w:r>
+    </w:p>
+    <w:p>
+      <w:pPr>
+        <w:pStyle w:val="ListParagraph"/>
+        <w:numPr>
+          <w:ilvl w:val="0"/>
+          <w:numId w:val="1"/>
+        </w:numPr>
+        <w:rPr>
+          <w:lang w:val="en-US"/>
+        </w:rPr>
+      </w:pPr>
+      <w:r>
+        <w:rPr>
+          <w:lang w:val="en-US"/>
+        </w:rPr>
+        <w:t>Set up and started using QGIS (open-source GIS software) and found current provincial map of Indonesia, including new provinces in Papua</w:t>
+      </w:r>
+    </w:p>
+    <w:p>
+      <w:pPr>
+        <w:pStyle w:val="ListParagraph"/>
+        <w:numPr>
+          <w:ilvl w:val="0"/>
+          <w:numId w:val="1"/>
+        </w:numPr>
+        <w:rPr>
+          <w:lang w:val="en-US"/>
+        </w:rPr>
+      </w:pPr>
+      <w:proofErr w:type="gramStart"/>
+      <w:r>
+        <w:rPr>
+          <w:lang w:val="en-US"/>
+        </w:rPr>
+        <w:t>Started</w:t>
+      </w:r>
+      <w:proofErr w:type="gramEnd"/>
+      <w:r>
+        <w:rPr>
+          <w:lang w:val="en-US"/>
+        </w:rPr>
+        <w:t xml:space="preserve"> learning to use QGIS (with </w:t>
+      </w:r>
+      <w:proofErr w:type="spellStart"/>
+      <w:r>
+        <w:rPr>
+          <w:lang w:val="en-US"/>
+        </w:rPr>
+        <w:t>Youtube</w:t>
+      </w:r>
+      <w:proofErr w:type="spellEnd"/>
+      <w:r>
+        <w:rPr>
+          <w:lang w:val="en-US"/>
+        </w:rPr>
+        <w:t xml:space="preserve"> videos mostly, also blogs)</w:t>
+      </w:r>
+    </w:p>
+    <w:p>
+      <w:pPr>
+        <w:pStyle w:val="ListParagraph"/>
+        <w:numPr>
+          <w:ilvl w:val="1"/>
+          <w:numId w:val="1"/>
+        </w:numPr>
+        <w:rPr>
+          <w:lang w:val="en-US"/>
+        </w:rPr>
+      </w:pPr>
+      <w:proofErr w:type="gramStart"/>
+      <w:r>
+        <w:rPr>
+          <w:lang w:val="en-US"/>
+        </w:rPr>
+        <w:t>Goal</w:t>
+      </w:r>
+      <w:proofErr w:type="gramEnd"/>
+      <w:r>
+        <w:rPr>
+          <w:lang w:val="en-US"/>
+        </w:rPr>
+        <w:t xml:space="preserve"> is to use QGIS with other spatial data like WDPA, sea level data, or mangrove soil organic carbon data linked above</w:t>
+      </w:r>
+    </w:p>
+    <w:p>
+      <w:pPr>
+        <w:rPr>
+          <w:b/>
+          <w:bCs/>
+          <w:lang w:val="en-US"/>
+        </w:rPr>
+      </w:pPr>
+      <w:r>
+        <w:rPr>
+          <w:b/>
+          <w:bCs/>
+          <w:lang w:val="en-US"/>
+        </w:rPr>
+        <w:t>Thursday, February 27</w:t>
+      </w:r>
+      <w:r>
+        <w:rPr>
+          <w:b/>
+          <w:bCs/>
+          <w:lang w:val="en-US"/>
+        </w:rPr>
+        <w:t>, 2025</w:t>
+      </w:r>
+    </w:p>
+    <w:p>
+      <w:pPr>
+        <w:pStyle w:val="ListParagraph"/>
+        <w:numPr>
+          <w:ilvl w:val="0"/>
+          <w:numId w:val="1"/>
+        </w:numPr>
+        <w:rPr>
+          <w:lang w:val="en-US"/>
+        </w:rPr>
+      </w:pPr>
+      <w:r>
+        <w:rPr>
+          <w:lang w:val="en-US"/>
+        </w:rPr>
+        <w:t>Trying to add spatial data to QGIS</w:t>
+      </w:r>
+      <w:r>
+        <w:rPr>
+          <w:lang w:val="en-US"/>
+        </w:rPr>
+        <w:t>, not successful with sea level height data or mangrove soil organic carbon stocks data</w:t>
+      </w:r>
+    </w:p>
+    <w:p>
+      <w:pPr>
+        <w:rPr>
+          <w:b/>
+          <w:bCs/>
+          <w:lang w:val="en-US"/>
+        </w:rPr>
+      </w:pPr>
+      <w:r>
+        <w:rPr>
+          <w:b/>
+          <w:bCs/>
+          <w:lang w:val="en-US"/>
+        </w:rPr>
+        <w:t>Friday, February 28, 2025</w:t>
+      </w:r>
+    </w:p>
+    <w:p>
+      <w:pPr>
+        <w:pStyle w:val="ListParagraph"/>
+        <w:numPr>
+          <w:ilvl w:val="0"/>
+          <w:numId w:val="1"/>
+        </w:numPr>
+        <w:rPr>
+          <w:lang w:val="en-US"/>
+        </w:rPr>
+      </w:pPr>
+      <w:r>
+        <w:rPr>
+          <w:lang w:val="en-US"/>
+        </w:rPr>
+        <w:t>Same as yesterday</w:t>
+      </w:r>
+    </w:p>
+    <w:p>
+      <w:pPr>
+        <w:pStyle w:val="ListParagraph"/>
+        <w:numPr>
+          <w:ilvl w:val="0"/>
+          <w:numId w:val="1"/>
+        </w:numPr>
+        <w:rPr>
+          <w:lang w:val="en-US"/>
+        </w:rPr>
+      </w:pPr>
+      <w:r>
+        <w:rPr>
+          <w:lang w:val="en-US"/>
+        </w:rPr>
+        <w:t>Worked from home</w:t>
+      </w:r>
+    </w:p>
+    <w:p>
+      <w:pPr>
+        <w:rPr>
+          <w:lang w:val="en-US"/>
+        </w:rPr>
+      </w:pPr>
+      <w:r>
+        <w:rPr>
+          <w:b/>
+          <w:bCs/>
+          <w:lang w:val="en-US"/>
+        </w:rPr>
+        <w:t>Monday, March 3, 2025</w:t>
+      </w:r>
+    </w:p>
+    <w:p>
+      <w:pPr>
+        <w:pStyle w:val="ListParagraph"/>
+        <w:numPr>
+          <w:ilvl w:val="0"/>
+          <w:numId w:val="1"/>
+        </w:numPr>
+        <w:rPr>
+          <w:lang w:val="en-US"/>
+        </w:rPr>
+      </w:pPr>
+      <w:r>
+        <w:rPr>
+          <w:lang w:val="en-US"/>
+        </w:rPr>
+        <w:t>Successfully added marine protected areas geospatial data (from Coral Reef Atlas) to QGIS project</w:t>
+      </w:r>
+    </w:p>
+    <w:p>
+      <w:pPr>
+        <w:pStyle w:val="ListParagraph"/>
+        <w:numPr>
+          <w:ilvl w:val="1"/>
+          <w:numId w:val="1"/>
+        </w:numPr>
+        <w:rPr>
+          <w:lang w:val="en-US"/>
+        </w:rPr>
+      </w:pPr>
+      <w:r>
+        <w:rPr>
+          <w:lang w:val="en-US"/>
+        </w:rPr>
+        <w:t>Added M/measure data with area in hectares too, but the points on the map look the same size</w:t>
+      </w:r>
+    </w:p>
+    <w:p>
+      <w:pPr>
+        <w:pStyle w:val="ListParagraph"/>
+        <w:numPr>
+          <w:ilvl w:val="0"/>
+          <w:numId w:val="1"/>
+        </w:numPr>
+        <w:rPr>
+          <w:lang w:val="en-US"/>
+        </w:rPr>
+      </w:pPr>
+      <w:proofErr w:type="gramStart"/>
+      <w:r>
+        <w:rPr>
+          <w:lang w:val="en-US"/>
+        </w:rPr>
+        <w:t>Going</w:t>
+      </w:r>
+      <w:proofErr w:type="gramEnd"/>
+      <w:r>
+        <w:rPr>
+          <w:lang w:val="en-US"/>
+        </w:rPr>
+        <w:t xml:space="preserve"> to try same with World Database of Protected Areas data now</w:t>
+      </w:r>
+    </w:p>
+    <w:p>
+      <w:pPr>
+        <w:pStyle w:val="ListParagraph"/>
+        <w:numPr>
+          <w:ilvl w:val="0"/>
+          <w:numId w:val="1"/>
+        </w:numPr>
         <w:rPr>
           <w:lang w:val="en-US"/>
         </w:rPr>
@@ -272,7 +1410,7 @@
         <w:rFonts w:ascii="Aptos" w:eastAsiaTheme="minorHAnsi" w:hAnsi="Aptos" w:cstheme="minorBidi" w:hint="default"/>
       </w:rPr>
     </w:lvl>
-    <w:lvl w:ilvl="1" w:tplc="04090003" w:tentative="1">
+    <w:lvl w:ilvl="1" w:tplc="04090003">
       <w:start w:val="1"/>
       <w:numFmt w:val="bullet"/>
       <w:lvlText w:val="o"/>
@@ -1308,6 +2446,41 @@
       <w:spacing w:val="5"/>
     </w:rPr>
   </w:style>
+  <w:style w:type="character" w:styleId="Hyperlink">
+    <w:name w:val="Hyperlink"/>
+    <w:basedOn w:val="DefaultParagraphFont"/>
+    <w:uiPriority w:val="99"/>
+    <w:unhideWhenUsed/>
+    <w:rsid w:val="00BA62E4"/>
+    <w:rPr>
+      <w:color w:val="467886" w:themeColor="hyperlink"/>
+      <w:u w:val="single"/>
+    </w:rPr>
+  </w:style>
+  <w:style w:type="character" w:styleId="UnresolvedMention">
+    <w:name w:val="Unresolved Mention"/>
+    <w:basedOn w:val="DefaultParagraphFont"/>
+    <w:uiPriority w:val="99"/>
+    <w:semiHidden/>
+    <w:unhideWhenUsed/>
+    <w:rsid w:val="00BA62E4"/>
+    <w:rPr>
+      <w:color w:val="605E5C"/>
+      <w:shd w:val="clear" w:color="auto" w:fill="E1DFDD"/>
+    </w:rPr>
+  </w:style>
+  <w:style w:type="character" w:styleId="FollowedHyperlink">
+    <w:name w:val="FollowedHyperlink"/>
+    <w:basedOn w:val="DefaultParagraphFont"/>
+    <w:uiPriority w:val="99"/>
+    <w:semiHidden/>
+    <w:unhideWhenUsed/>
+    <w:rsid w:val="00F01501"/>
+    <w:rPr>
+      <w:color w:val="96607D" w:themeColor="followedHyperlink"/>
+      <w:u w:val="single"/>
+    </w:rPr>
+  </w:style>
 </w:styles>
 </file>
 

</xml_diff>

<commit_message>
progress for march 3
</commit_message>
<xml_diff>
--- a/progress.docx
+++ b/progress.docx
@@ -1356,19 +1356,403 @@
           <w:lang w:val="en-US"/>
         </w:rPr>
       </w:pPr>
+      <w:r>
+        <w:rPr>
+          <w:lang w:val="en-US"/>
+        </w:rPr>
+        <w:t>Added</w:t>
+      </w:r>
+      <w:r>
+        <w:rPr>
+          <w:lang w:val="en-US"/>
+        </w:rPr>
+        <w:t xml:space="preserve"> World Database of Protected Areas data </w:t>
+      </w:r>
+      <w:r>
+        <w:rPr>
+          <w:lang w:val="en-US"/>
+        </w:rPr>
+        <w:t>too, but only points and not the polygons showed up</w:t>
+      </w:r>
+    </w:p>
+    <w:p>
+      <w:pPr>
+        <w:pStyle w:val="ListParagraph"/>
+        <w:numPr>
+          <w:ilvl w:val="1"/>
+          <w:numId w:val="1"/>
+        </w:numPr>
+        <w:rPr>
+          <w:lang w:val="en-US"/>
+        </w:rPr>
+      </w:pPr>
+      <w:r>
+        <w:rPr>
+          <w:lang w:val="en-US"/>
+        </w:rPr>
+        <w:t xml:space="preserve">Will try adding this again but with </w:t>
+      </w:r>
       <w:proofErr w:type="gramStart"/>
       <w:r>
         <w:rPr>
           <w:lang w:val="en-US"/>
         </w:rPr>
-        <w:t>Going</w:t>
+        <w:t>all of</w:t>
       </w:r>
       <w:proofErr w:type="gramEnd"/>
       <w:r>
         <w:rPr>
           <w:lang w:val="en-US"/>
         </w:rPr>
-        <w:t xml:space="preserve"> to try same with World Database of Protected Areas data now</w:t>
+        <w:t xml:space="preserve"> the Asia/Pacific data because I think that there is a problem with the Indonesia data</w:t>
+      </w:r>
+    </w:p>
+    <w:p>
+      <w:pPr>
+        <w:pStyle w:val="ListParagraph"/>
+        <w:numPr>
+          <w:ilvl w:val="0"/>
+          <w:numId w:val="1"/>
+        </w:numPr>
+        <w:rPr>
+          <w:lang w:val="en-US"/>
+        </w:rPr>
+      </w:pPr>
+      <w:r>
+        <w:rPr>
+          <w:lang w:val="en-US"/>
+        </w:rPr>
+        <w:t>Met with Adam</w:t>
+      </w:r>
+      <w:r>
+        <w:rPr>
+          <w:lang w:val="en-US"/>
+        </w:rPr>
+        <w:t xml:space="preserve">, showed </w:t>
+      </w:r>
+      <w:proofErr w:type="gramStart"/>
+      <w:r>
+        <w:rPr>
+          <w:lang w:val="en-US"/>
+        </w:rPr>
+        <w:t>first</w:t>
+      </w:r>
+      <w:proofErr w:type="gramEnd"/>
+      <w:r>
+        <w:rPr>
+          <w:lang w:val="en-US"/>
+        </w:rPr>
+        <w:t xml:space="preserve"> version of </w:t>
+      </w:r>
+      <w:proofErr w:type="spellStart"/>
+      <w:r>
+        <w:rPr>
+          <w:lang w:val="en-US"/>
+        </w:rPr>
+        <w:t>indeks</w:t>
+      </w:r>
+      <w:proofErr w:type="spellEnd"/>
+      <w:r>
+        <w:rPr>
+          <w:lang w:val="en-US"/>
+        </w:rPr>
+        <w:t xml:space="preserve"> calculations and preliminary geospatial data on QGIS</w:t>
+      </w:r>
+    </w:p>
+    <w:p>
+      <w:pPr>
+        <w:pStyle w:val="ListParagraph"/>
+        <w:numPr>
+          <w:ilvl w:val="1"/>
+          <w:numId w:val="1"/>
+        </w:numPr>
+        <w:rPr>
+          <w:lang w:val="en-US"/>
+        </w:rPr>
+      </w:pPr>
+      <w:r>
+        <w:rPr>
+          <w:lang w:val="en-US"/>
+        </w:rPr>
+        <w:t xml:space="preserve">Adam will share a Google Drive folder, need to upload my Excel sheet there and add report about the </w:t>
+      </w:r>
+      <w:proofErr w:type="spellStart"/>
+      <w:r>
+        <w:rPr>
+          <w:lang w:val="en-US"/>
+        </w:rPr>
+        <w:t>indeks</w:t>
+      </w:r>
+      <w:proofErr w:type="spellEnd"/>
+      <w:r>
+        <w:rPr>
+          <w:lang w:val="en-US"/>
+        </w:rPr>
+        <w:t xml:space="preserve"> calculations (methods, major results, </w:t>
+      </w:r>
+      <w:proofErr w:type="spellStart"/>
+      <w:r>
+        <w:rPr>
+          <w:lang w:val="en-US"/>
+        </w:rPr>
+        <w:t>etc</w:t>
+      </w:r>
+      <w:proofErr w:type="spellEnd"/>
+      <w:r>
+        <w:rPr>
+          <w:lang w:val="en-US"/>
+        </w:rPr>
+        <w:t>)</w:t>
+      </w:r>
+      <w:r>
+        <w:rPr>
+          <w:lang w:val="en-US"/>
+        </w:rPr>
+        <w:t xml:space="preserve"> so that everything I have done is replicable and </w:t>
+      </w:r>
+      <w:r>
+        <w:rPr>
+          <w:lang w:val="en-US"/>
+        </w:rPr>
+        <w:t>can be understood</w:t>
+      </w:r>
+      <w:r>
+        <w:rPr>
+          <w:lang w:val="en-US"/>
+        </w:rPr>
+        <w:t>/supplemented</w:t>
+      </w:r>
+      <w:r>
+        <w:rPr>
+          <w:lang w:val="en-US"/>
+        </w:rPr>
+        <w:t xml:space="preserve"> by YPI</w:t>
+      </w:r>
+    </w:p>
+    <w:p>
+      <w:pPr>
+        <w:pStyle w:val="ListParagraph"/>
+        <w:numPr>
+          <w:ilvl w:val="1"/>
+          <w:numId w:val="1"/>
+        </w:numPr>
+        <w:rPr>
+          <w:lang w:val="en-US"/>
+        </w:rPr>
+      </w:pPr>
+      <w:r>
+        <w:rPr>
+          <w:lang w:val="en-US"/>
+        </w:rPr>
+        <w:t xml:space="preserve">Need to continue to mess around with Excel </w:t>
+      </w:r>
+      <w:proofErr w:type="spellStart"/>
+      <w:r>
+        <w:rPr>
+          <w:lang w:val="en-US"/>
+        </w:rPr>
+        <w:t>indeks</w:t>
+      </w:r>
+      <w:proofErr w:type="spellEnd"/>
+      <w:r>
+        <w:rPr>
+          <w:lang w:val="en-US"/>
+        </w:rPr>
+        <w:t xml:space="preserve"> data, consider:</w:t>
+      </w:r>
+    </w:p>
+    <w:p>
+      <w:pPr>
+        <w:pStyle w:val="ListParagraph"/>
+        <w:numPr>
+          <w:ilvl w:val="2"/>
+          <w:numId w:val="1"/>
+        </w:numPr>
+        <w:rPr>
+          <w:lang w:val="en-US"/>
+        </w:rPr>
+      </w:pPr>
+      <w:r>
+        <w:rPr>
+          <w:lang w:val="en-US"/>
+        </w:rPr>
+        <w:t xml:space="preserve">Weighting </w:t>
+      </w:r>
+      <w:proofErr w:type="spellStart"/>
+      <w:r>
+        <w:rPr>
+          <w:lang w:val="en-US"/>
+        </w:rPr>
+        <w:t>Indeks</w:t>
+      </w:r>
+      <w:proofErr w:type="spellEnd"/>
+      <w:r>
+        <w:rPr>
+          <w:lang w:val="en-US"/>
+        </w:rPr>
+        <w:t xml:space="preserve"> </w:t>
+      </w:r>
+      <w:proofErr w:type="spellStart"/>
+      <w:r>
+        <w:rPr>
+          <w:lang w:val="en-US"/>
+        </w:rPr>
+        <w:t>Provinsi</w:t>
+      </w:r>
+      <w:proofErr w:type="spellEnd"/>
+      <w:r>
+        <w:rPr>
+          <w:lang w:val="en-US"/>
+        </w:rPr>
+        <w:t xml:space="preserve"> </w:t>
+      </w:r>
+      <w:proofErr w:type="spellStart"/>
+      <w:r>
+        <w:rPr>
+          <w:lang w:val="en-US"/>
+        </w:rPr>
+        <w:t>Membangun</w:t>
+      </w:r>
+      <w:proofErr w:type="spellEnd"/>
+      <w:r>
+        <w:rPr>
+          <w:lang w:val="en-US"/>
+        </w:rPr>
+        <w:t xml:space="preserve"> more because it itself is created from </w:t>
+      </w:r>
+      <w:proofErr w:type="spellStart"/>
+      <w:r>
+        <w:rPr>
+          <w:lang w:val="en-US"/>
+        </w:rPr>
+        <w:t>indeks</w:t>
+      </w:r>
+      <w:proofErr w:type="spellEnd"/>
+      <w:r>
+        <w:rPr>
+          <w:lang w:val="en-US"/>
+        </w:rPr>
+        <w:t xml:space="preserve"> for economic/social/environmental resilience</w:t>
+      </w:r>
+    </w:p>
+    <w:p>
+      <w:pPr>
+        <w:pStyle w:val="ListParagraph"/>
+        <w:numPr>
+          <w:ilvl w:val="2"/>
+          <w:numId w:val="1"/>
+        </w:numPr>
+        <w:rPr>
+          <w:lang w:val="en-US"/>
+        </w:rPr>
+      </w:pPr>
+      <w:r>
+        <w:rPr>
+          <w:lang w:val="en-US"/>
+        </w:rPr>
+        <w:lastRenderedPageBreak/>
+        <w:t>Filtering by environmental presence index first because YPI prioritizes protecting existing intact ecosystems</w:t>
+      </w:r>
+      <w:r>
+        <w:rPr>
+          <w:lang w:val="en-US"/>
+        </w:rPr>
+        <w:t xml:space="preserve">, and then sorting by final </w:t>
+      </w:r>
+      <w:proofErr w:type="spellStart"/>
+      <w:r>
+        <w:rPr>
+          <w:lang w:val="en-US"/>
+        </w:rPr>
+        <w:t>indeks</w:t>
+      </w:r>
+      <w:proofErr w:type="spellEnd"/>
+      <w:r>
+        <w:rPr>
+          <w:lang w:val="en-US"/>
+        </w:rPr>
+        <w:t xml:space="preserve"> like normal</w:t>
+      </w:r>
+    </w:p>
+    <w:p>
+      <w:pPr>
+        <w:pStyle w:val="ListParagraph"/>
+        <w:numPr>
+          <w:ilvl w:val="1"/>
+          <w:numId w:val="1"/>
+        </w:numPr>
+        <w:rPr>
+          <w:lang w:val="en-US"/>
+        </w:rPr>
+      </w:pPr>
+      <w:proofErr w:type="gramStart"/>
+      <w:r>
+        <w:rPr>
+          <w:lang w:val="en-US"/>
+        </w:rPr>
+        <w:t>Need</w:t>
+      </w:r>
+      <w:proofErr w:type="gramEnd"/>
+      <w:r>
+        <w:rPr>
+          <w:lang w:val="en-US"/>
+        </w:rPr>
+        <w:t xml:space="preserve"> to continue trying to add geospatial data on QGIS project (sea level height, WDPA, mangrove soil organic carbon, Global Mangrove Watch, Nusantara Atlas, </w:t>
+      </w:r>
+      <w:proofErr w:type="spellStart"/>
+      <w:r>
+        <w:rPr>
+          <w:lang w:val="en-US"/>
+        </w:rPr>
+        <w:t>etc</w:t>
+      </w:r>
+      <w:proofErr w:type="spellEnd"/>
+      <w:r>
+        <w:rPr>
+          <w:lang w:val="en-US"/>
+        </w:rPr>
+        <w:t>)</w:t>
+      </w:r>
+    </w:p>
+    <w:p>
+      <w:pPr>
+        <w:rPr>
+          <w:lang w:val="en-US"/>
+        </w:rPr>
+      </w:pPr>
+      <w:r>
+        <w:rPr>
+          <w:b/>
+          <w:bCs/>
+          <w:lang w:val="en-US"/>
+        </w:rPr>
+        <w:t>Tuesday, March 11, 2025</w:t>
+      </w:r>
+    </w:p>
+    <w:p>
+      <w:pPr>
+        <w:pStyle w:val="ListParagraph"/>
+        <w:numPr>
+          <w:ilvl w:val="0"/>
+          <w:numId w:val="1"/>
+        </w:numPr>
+        <w:rPr>
+          <w:lang w:val="en-US"/>
+        </w:rPr>
+      </w:pPr>
+      <w:proofErr w:type="gramStart"/>
+      <w:r>
+        <w:rPr>
+          <w:lang w:val="en-US"/>
+        </w:rPr>
+        <w:t>Returned</w:t>
+      </w:r>
+      <w:proofErr w:type="gramEnd"/>
+      <w:r>
+        <w:rPr>
+          <w:lang w:val="en-US"/>
+        </w:rPr>
+        <w:t xml:space="preserve"> from vacation in Manado, read notes from Monday to catch up and remember next tasks</w:t>
       </w:r>
     </w:p>
     <w:p>
@@ -1422,7 +1806,7 @@
         <w:rFonts w:ascii="Courier New" w:hAnsi="Courier New" w:cs="Courier New" w:hint="default"/>
       </w:rPr>
     </w:lvl>
-    <w:lvl w:ilvl="2" w:tplc="04090005" w:tentative="1">
+    <w:lvl w:ilvl="2" w:tplc="04090005">
       <w:start w:val="1"/>
       <w:numFmt w:val="bullet"/>
       <w:lvlText w:val=""/>

</xml_diff>